<commit_message>
DOCUMENT : ajout du fichier bilan.docs
</commit_message>
<xml_diff>
--- a/Documents/Iteration2/bilan.docx
+++ b/Documents/Iteration2/bilan.docx
@@ -19,7 +19,16 @@
           <w:i/>
           <w:iCs/>
         </w:rPr>
-        <w:t>Corentin Froger</w:t>
+        <w:t xml:space="preserve">Antoine </w:t>
+      </w:r>
+      <w:r>
+        <w:rPr>
+          <w:b/>
+          <w:bCs/>
+          <w:i/>
+          <w:iCs/>
+        </w:rPr>
+        <w:t>FONTANEZ</w:t>
       </w:r>
     </w:p>
     <w:p>
@@ -39,9 +48,8 @@
           <w:i/>
           <w:iCs/>
         </w:rPr>
-        <w:t xml:space="preserve">Antoine </w:t>
-      </w:r>
-      <w:proofErr w:type="spellStart"/>
+        <w:t xml:space="preserve">Corentin </w:t>
+      </w:r>
       <w:r>
         <w:rPr>
           <w:b/>
@@ -49,17 +57,7 @@
           <w:i/>
           <w:iCs/>
         </w:rPr>
-        <w:t>Fontanez</w:t>
-      </w:r>
-      <w:proofErr w:type="spellEnd"/>
-      <w:r>
-        <w:rPr>
-          <w:b/>
-          <w:bCs/>
-          <w:i/>
-          <w:iCs/>
-        </w:rPr>
-        <w:t xml:space="preserve"> </w:t>
+        <w:t>FROGER</w:t>
       </w:r>
     </w:p>
     <w:p>
@@ -79,14 +77,19 @@
           <w:i/>
           <w:iCs/>
         </w:rPr>
-        <w:t>Pierrot Nathan</w:t>
-      </w:r>
-    </w:p>
-    <w:p>
-      <w:r>
-        <w:tab/>
-      </w:r>
-    </w:p>
+        <w:t>Nathan</w:t>
+      </w:r>
+      <w:r>
+        <w:rPr>
+          <w:b/>
+          <w:bCs/>
+          <w:i/>
+          <w:iCs/>
+        </w:rPr>
+        <w:t xml:space="preserve"> PIERROT</w:t>
+      </w:r>
+    </w:p>
+    <w:p/>
     <w:p>
       <w:pPr>
         <w:pStyle w:val="Titre1"/>
@@ -126,28 +129,293 @@
     <w:p/>
     <w:p/>
     <w:p/>
+    <w:p>
+      <w:pPr>
+        <w:pStyle w:val="Titre2"/>
+      </w:pPr>
+      <w:r>
+        <w:t xml:space="preserve">Fonctionnalités </w:t>
+      </w:r>
+      <w:r>
+        <w:t xml:space="preserve">testées et </w:t>
+      </w:r>
+      <w:r>
+        <w:t>validées :</w:t>
+      </w:r>
+    </w:p>
+    <w:p>
+      <w:pPr>
+        <w:pStyle w:val="Paragraphedeliste"/>
+        <w:numPr>
+          <w:ilvl w:val="0"/>
+          <w:numId w:val="6"/>
+        </w:numPr>
+      </w:pPr>
+      <w:proofErr w:type="spellStart"/>
+      <w:r>
+        <w:t>Refactor</w:t>
+      </w:r>
+      <w:proofErr w:type="spellEnd"/>
+      <w:r>
+        <w:t xml:space="preserve"> du code : index.html, index.js, serveur.js et </w:t>
+      </w:r>
+      <w:proofErr w:type="spellStart"/>
+      <w:r>
+        <w:t>arduino</w:t>
+      </w:r>
+      <w:proofErr w:type="spellEnd"/>
+      <w:r>
+        <w:t xml:space="preserve"> pour</w:t>
+      </w:r>
+      <w:r>
+        <w:t xml:space="preserve"> permettre une extension</w:t>
+      </w:r>
+      <w:r>
+        <w:t xml:space="preserve"> plus aisée</w:t>
+      </w:r>
+      <w:r>
+        <w:t xml:space="preserve"> du projet</w:t>
+      </w:r>
+    </w:p>
+    <w:p>
+      <w:pPr>
+        <w:pStyle w:val="Paragraphedeliste"/>
+        <w:numPr>
+          <w:ilvl w:val="0"/>
+          <w:numId w:val="6"/>
+        </w:numPr>
+      </w:pPr>
+      <w:r>
+        <w:t xml:space="preserve">Détection et identification des </w:t>
+      </w:r>
+      <w:proofErr w:type="spellStart"/>
+      <w:r>
+        <w:t>ArUcos</w:t>
+      </w:r>
+      <w:proofErr w:type="spellEnd"/>
+    </w:p>
+    <w:p>
+      <w:pPr>
+        <w:pStyle w:val="Paragraphedeliste"/>
+        <w:numPr>
+          <w:ilvl w:val="0"/>
+          <w:numId w:val="6"/>
+        </w:numPr>
+      </w:pPr>
+      <w:r>
+        <w:t>Ajout de configurations prédéfinies pour le simulateur (mod</w:t>
+      </w:r>
+      <w:r>
+        <w:t>e</w:t>
+      </w:r>
+      <w:r>
+        <w:t xml:space="preserve"> facile, mode foot)</w:t>
+      </w:r>
+    </w:p>
+    <w:p>
+      <w:pPr>
+        <w:pStyle w:val="Paragraphedeliste"/>
+        <w:numPr>
+          <w:ilvl w:val="0"/>
+          <w:numId w:val="6"/>
+        </w:numPr>
+      </w:pPr>
+      <w:r>
+        <w:t>Contrôle manuel du robot du simulateur de manière réaliste</w:t>
+      </w:r>
+    </w:p>
+    <w:p>
+      <w:pPr>
+        <w:pStyle w:val="Paragraphedeliste"/>
+        <w:numPr>
+          <w:ilvl w:val="0"/>
+          <w:numId w:val="6"/>
+        </w:numPr>
+      </w:pPr>
+      <w:r>
+        <w:t xml:space="preserve">Ajout d'un prototype </w:t>
+      </w:r>
+      <w:r>
+        <w:t xml:space="preserve">de </w:t>
+      </w:r>
+      <w:r>
+        <w:t>page de chargement sur le site</w:t>
+      </w:r>
+    </w:p>
+    <w:p>
+      <w:pPr>
+        <w:pStyle w:val="Paragraphedeliste"/>
+        <w:numPr>
+          <w:ilvl w:val="0"/>
+          <w:numId w:val="6"/>
+        </w:numPr>
+      </w:pPr>
+      <w:r>
+        <w:t xml:space="preserve">Reconnaître et différencier les </w:t>
+      </w:r>
+      <w:proofErr w:type="spellStart"/>
+      <w:r>
+        <w:t>ArUcos</w:t>
+      </w:r>
+      <w:proofErr w:type="spellEnd"/>
+      <w:r>
+        <w:t xml:space="preserve"> sur le </w:t>
+      </w:r>
+      <w:proofErr w:type="spellStart"/>
+      <w:r>
+        <w:t>canvas</w:t>
+      </w:r>
+      <w:proofErr w:type="spellEnd"/>
+    </w:p>
+    <w:p>
+      <w:pPr>
+        <w:pStyle w:val="Paragraphedeliste"/>
+        <w:numPr>
+          <w:ilvl w:val="0"/>
+          <w:numId w:val="6"/>
+        </w:numPr>
+      </w:pPr>
+      <w:r>
+        <w:t xml:space="preserve">Déterminer et afficher les contours de la table de billard sur le </w:t>
+      </w:r>
+      <w:proofErr w:type="spellStart"/>
+      <w:r>
+        <w:t>canvas</w:t>
+      </w:r>
+      <w:proofErr w:type="spellEnd"/>
+    </w:p>
+    <w:p>
+      <w:pPr>
+        <w:pStyle w:val="Paragraphedeliste"/>
+        <w:numPr>
+          <w:ilvl w:val="0"/>
+          <w:numId w:val="6"/>
+        </w:numPr>
+      </w:pPr>
+      <w:r>
+        <w:t xml:space="preserve">Détection des coordonnées des clics des utilisateurs sur le </w:t>
+      </w:r>
+      <w:proofErr w:type="spellStart"/>
+      <w:r>
+        <w:t>canvas</w:t>
+      </w:r>
+      <w:proofErr w:type="spellEnd"/>
+    </w:p>
+    <w:p>
+      <w:pPr>
+        <w:pStyle w:val="Paragraphedeliste"/>
+        <w:numPr>
+          <w:ilvl w:val="0"/>
+          <w:numId w:val="6"/>
+        </w:numPr>
+      </w:pPr>
+      <w:r>
+        <w:t>Mise à l'échelle du simulateur pour se conformer à la réalité</w:t>
+      </w:r>
+    </w:p>
+    <w:p>
+      <w:pPr>
+        <w:pStyle w:val="Paragraphedeliste"/>
+        <w:numPr>
+          <w:ilvl w:val="0"/>
+          <w:numId w:val="6"/>
+        </w:numPr>
+      </w:pPr>
+      <w:r>
+        <w:t xml:space="preserve">Calcul des distances et des tailles des objets sur le </w:t>
+      </w:r>
+      <w:proofErr w:type="spellStart"/>
+      <w:r>
+        <w:t>canvas</w:t>
+      </w:r>
+      <w:proofErr w:type="spellEnd"/>
+    </w:p>
+    <w:p>
+      <w:pPr>
+        <w:pStyle w:val="Paragraphedeliste"/>
+        <w:numPr>
+          <w:ilvl w:val="0"/>
+          <w:numId w:val="6"/>
+        </w:numPr>
+      </w:pPr>
+      <w:r>
+        <w:t xml:space="preserve">Gestion des adresses </w:t>
+      </w:r>
+      <w:proofErr w:type="spellStart"/>
+      <w:r>
+        <w:t>ip</w:t>
+      </w:r>
+      <w:proofErr w:type="spellEnd"/>
+      <w:r>
+        <w:t xml:space="preserve"> qui se connectent au serveur</w:t>
+      </w:r>
+    </w:p>
     <w:p/>
     <w:p>
       <w:pPr>
         <w:pStyle w:val="Titre2"/>
       </w:pPr>
       <w:r>
-        <w:t xml:space="preserve">Fonctionnalités </w:t>
-      </w:r>
-      <w:r>
-        <w:t xml:space="preserve">testées et </w:t>
-      </w:r>
-      <w:r>
-        <w:t>validées :</w:t>
-      </w:r>
-    </w:p>
-    <w:p/>
-    <w:p>
-      <w:pPr>
-        <w:pStyle w:val="Titre2"/>
-      </w:pPr>
-      <w:r>
         <w:t>Fonctionnalités en cours mais non validées :</w:t>
+      </w:r>
+    </w:p>
+    <w:p>
+      <w:pPr>
+        <w:pStyle w:val="Paragraphedeliste"/>
+        <w:numPr>
+          <w:ilvl w:val="0"/>
+          <w:numId w:val="6"/>
+        </w:numPr>
+      </w:pPr>
+      <w:r>
+        <w:t>Détection du délai entre le robot et le serveur</w:t>
+      </w:r>
+    </w:p>
+    <w:p>
+      <w:pPr>
+        <w:pStyle w:val="Paragraphedeliste"/>
+        <w:numPr>
+          <w:ilvl w:val="0"/>
+          <w:numId w:val="6"/>
+        </w:numPr>
+      </w:pPr>
+      <w:r>
+        <w:t>Adapter la détection des boules</w:t>
+      </w:r>
+      <w:r>
+        <w:t xml:space="preserve"> (diamètres des boules)</w:t>
+      </w:r>
+      <w:r>
+        <w:t xml:space="preserve"> en fonction de l’éloignement de la caméra</w:t>
+      </w:r>
+    </w:p>
+    <w:p>
+      <w:pPr>
+        <w:pStyle w:val="Paragraphedeliste"/>
+        <w:numPr>
+          <w:ilvl w:val="0"/>
+          <w:numId w:val="6"/>
+        </w:numPr>
+      </w:pPr>
+      <w:r>
+        <w:t>Appu</w:t>
+      </w:r>
+      <w:r>
+        <w:t>y</w:t>
+      </w:r>
+      <w:r>
+        <w:t xml:space="preserve">er sur un point du </w:t>
+      </w:r>
+      <w:proofErr w:type="spellStart"/>
+      <w:r>
+        <w:t>canvas</w:t>
+      </w:r>
+      <w:proofErr w:type="spellEnd"/>
+      <w:r>
+        <w:t xml:space="preserve"> et faire en sorte que le robot s’y déplace</w:t>
+      </w:r>
+      <w:r>
+        <w:t xml:space="preserve"> (caméra et simulateur)</w:t>
       </w:r>
     </w:p>
     <w:p/>
@@ -159,17 +427,79 @@
         <w:t>Bugs connus :</w:t>
       </w:r>
     </w:p>
-    <w:p/>
-    <w:p/>
+    <w:p>
+      <w:pPr>
+        <w:pStyle w:val="Paragraphedeliste"/>
+        <w:numPr>
+          <w:ilvl w:val="0"/>
+          <w:numId w:val="6"/>
+        </w:numPr>
+      </w:pPr>
+      <w:r>
+        <w:t xml:space="preserve">Page de chargement pas toujours </w:t>
+      </w:r>
+      <w:r>
+        <w:t>adapté au chargement réel</w:t>
+      </w:r>
+    </w:p>
+    <w:p>
+      <w:r>
+        <w:lastRenderedPageBreak/>
+        <w:t>Les choix faits sont bien conformes à l'étude préalable</w:t>
+      </w:r>
+      <w:r>
+        <w:t> :</w:t>
+      </w:r>
+    </w:p>
     <w:p>
       <w:pPr>
         <w:ind w:firstLine="360"/>
       </w:pPr>
       <w:r>
-        <w:t>Les choix faits sont bien conformes à l'étude préalable</w:t>
+        <w:drawing>
+          <wp:inline distT="0" distB="0" distL="0" distR="0" wp14:anchorId="64BCFEBA" wp14:editId="1076DAAC">
+            <wp:extent cx="2977074" cy="1441938"/>
+            <wp:effectExtent l="0" t="0" r="0" b="6350"/>
+            <wp:docPr id="735387938" name="Image 1" descr="Une image contenant texte, capture d’écran, Police, algèbre&#10;&#10;Description générée automatiquement"/>
+            <wp:cNvGraphicFramePr>
+              <a:graphicFrameLocks xmlns:a="http://schemas.openxmlformats.org/drawingml/2006/main" noChangeAspect="1"/>
+            </wp:cNvGraphicFramePr>
+            <a:graphic xmlns:a="http://schemas.openxmlformats.org/drawingml/2006/main">
+              <a:graphicData uri="http://schemas.openxmlformats.org/drawingml/2006/picture">
+                <pic:pic xmlns:pic="http://schemas.openxmlformats.org/drawingml/2006/picture">
+                  <pic:nvPicPr>
+                    <pic:cNvPr id="735387938" name="Image 1" descr="Une image contenant texte, capture d’écran, Police, algèbre&#10;&#10;Description générée automatiquement"/>
+                    <pic:cNvPicPr/>
+                  </pic:nvPicPr>
+                  <pic:blipFill>
+                    <a:blip r:embed="rId7"/>
+                    <a:stretch>
+                      <a:fillRect/>
+                    </a:stretch>
+                  </pic:blipFill>
+                  <pic:spPr>
+                    <a:xfrm>
+                      <a:off x="0" y="0"/>
+                      <a:ext cx="2991709" cy="1449026"/>
+                    </a:xfrm>
+                    <a:prstGeom prst="rect">
+                      <a:avLst/>
+                    </a:prstGeom>
+                  </pic:spPr>
+                </pic:pic>
+              </a:graphicData>
+            </a:graphic>
+          </wp:inline>
+        </w:drawing>
+      </w:r>
+    </w:p>
+    <w:p>
+      <w:r>
+        <w:t>(prévisions de l’étude préalable)</w:t>
       </w:r>
     </w:p>
     <w:sectPr>
+      <w:footerReference w:type="default" r:id="rId8"/>
       <w:pgSz w:w="11906" w:h="16838"/>
       <w:pgMar w:top="1417" w:right="1417" w:bottom="1417" w:left="1417" w:header="708" w:footer="708" w:gutter="0"/>
       <w:cols w:space="708"/>
@@ -179,9 +509,191 @@
 </w:document>
 </file>
 
+<file path=word/endnotes.xml><?xml version="1.0" encoding="utf-8"?>
+<w:endnotes xmlns:wpc="http://schemas.microsoft.com/office/word/2010/wordprocessingCanvas" xmlns:cx="http://schemas.microsoft.com/office/drawing/2014/chartex" xmlns:cx1="http://schemas.microsoft.com/office/drawing/2015/9/8/chartex" xmlns:cx2="http://schemas.microsoft.com/office/drawing/2015/10/21/chartex" xmlns:cx3="http://schemas.microsoft.com/office/drawing/2016/5/9/chartex" xmlns:cx4="http://schemas.microsoft.com/office/drawing/2016/5/10/chartex" xmlns:cx5="http://schemas.microsoft.com/office/drawing/2016/5/11/chartex" xmlns:cx6="http://schemas.microsoft.com/office/drawing/2016/5/12/chartex" xmlns:cx7="http://schemas.microsoft.com/office/drawing/2016/5/13/chartex" xmlns:cx8="http://schemas.microsoft.com/office/drawing/2016/5/14/chartex" xmlns:mc="http://schemas.openxmlformats.org/markup-compatibility/2006" xmlns:aink="http://schemas.microsoft.com/office/drawing/2016/ink" xmlns:am3d="http://schemas.microsoft.com/office/drawing/2017/model3d" xmlns:o="urn:schemas-microsoft-com:office:office" xmlns:oel="http://schemas.microsoft.com/office/2019/extlst" xmlns:r="http://schemas.openxmlformats.org/officeDocument/2006/relationships" xmlns:m="http://schemas.openxmlformats.org/officeDocument/2006/math" xmlns:v="urn:schemas-microsoft-com:vml" xmlns:wp14="http://schemas.microsoft.com/office/word/2010/wordprocessingDrawing" xmlns:wp="http://schemas.openxmlformats.org/drawingml/2006/wordprocessingDrawing" xmlns:w10="urn:schemas-microsoft-com:office:word" xmlns:w="http://schemas.openxmlformats.org/wordprocessingml/2006/main" xmlns:w14="http://schemas.microsoft.com/office/word/2010/wordml" xmlns:w15="http://schemas.microsoft.com/office/word/2012/wordml" xmlns:w16cex="http://schemas.microsoft.com/office/word/2018/wordml/cex" xmlns:w16cid="http://schemas.microsoft.com/office/word/2016/wordml/cid" xmlns:w16="http://schemas.microsoft.com/office/word/2018/wordml" xmlns:w16du="http://schemas.microsoft.com/office/word/2023/wordml/word16du" xmlns:w16sdtdh="http://schemas.microsoft.com/office/word/2020/wordml/sdtdatahash" xmlns:w16se="http://schemas.microsoft.com/office/word/2015/wordml/symex" xmlns:wpg="http://schemas.microsoft.com/office/word/2010/wordprocessingGroup" xmlns:wpi="http://schemas.microsoft.com/office/word/2010/wordprocessingInk" xmlns:wne="http://schemas.microsoft.com/office/word/2006/wordml" xmlns:wps="http://schemas.microsoft.com/office/word/2010/wordprocessingShape" mc:Ignorable="w14 w15 w16se w16cid w16 w16cex w16sdtdh w16du wp14">
+  <w:endnote w:type="separator" w:id="-1">
+    <w:p>
+      <w:pPr>
+        <w:spacing w:after="0" w:line="240" w:lineRule="auto"/>
+      </w:pPr>
+      <w:r>
+        <w:separator/>
+      </w:r>
+    </w:p>
+  </w:endnote>
+  <w:endnote w:type="continuationSeparator" w:id="0">
+    <w:p>
+      <w:pPr>
+        <w:spacing w:after="0" w:line="240" w:lineRule="auto"/>
+      </w:pPr>
+      <w:r>
+        <w:continuationSeparator/>
+      </w:r>
+    </w:p>
+  </w:endnote>
+</w:endnotes>
+</file>
+
+<file path=word/footer1.xml><?xml version="1.0" encoding="utf-8"?>
+<w:ftr xmlns:wpc="http://schemas.microsoft.com/office/word/2010/wordprocessingCanvas" xmlns:cx="http://schemas.microsoft.com/office/drawing/2014/chartex" xmlns:cx1="http://schemas.microsoft.com/office/drawing/2015/9/8/chartex" xmlns:cx2="http://schemas.microsoft.com/office/drawing/2015/10/21/chartex" xmlns:cx3="http://schemas.microsoft.com/office/drawing/2016/5/9/chartex" xmlns:cx4="http://schemas.microsoft.com/office/drawing/2016/5/10/chartex" xmlns:cx5="http://schemas.microsoft.com/office/drawing/2016/5/11/chartex" xmlns:cx6="http://schemas.microsoft.com/office/drawing/2016/5/12/chartex" xmlns:cx7="http://schemas.microsoft.com/office/drawing/2016/5/13/chartex" xmlns:cx8="http://schemas.microsoft.com/office/drawing/2016/5/14/chartex" xmlns:mc="http://schemas.openxmlformats.org/markup-compatibility/2006" xmlns:aink="http://schemas.microsoft.com/office/drawing/2016/ink" xmlns:am3d="http://schemas.microsoft.com/office/drawing/2017/model3d" xmlns:o="urn:schemas-microsoft-com:office:office" xmlns:oel="http://schemas.microsoft.com/office/2019/extlst" xmlns:r="http://schemas.openxmlformats.org/officeDocument/2006/relationships" xmlns:m="http://schemas.openxmlformats.org/officeDocument/2006/math" xmlns:v="urn:schemas-microsoft-com:vml" xmlns:wp14="http://schemas.microsoft.com/office/word/2010/wordprocessingDrawing" xmlns:wp="http://schemas.openxmlformats.org/drawingml/2006/wordprocessingDrawing" xmlns:w10="urn:schemas-microsoft-com:office:word" xmlns:w="http://schemas.openxmlformats.org/wordprocessingml/2006/main" xmlns:w14="http://schemas.microsoft.com/office/word/2010/wordml" xmlns:w15="http://schemas.microsoft.com/office/word/2012/wordml" xmlns:w16cex="http://schemas.microsoft.com/office/word/2018/wordml/cex" xmlns:w16cid="http://schemas.microsoft.com/office/word/2016/wordml/cid" xmlns:w16="http://schemas.microsoft.com/office/word/2018/wordml" xmlns:w16du="http://schemas.microsoft.com/office/word/2023/wordml/word16du" xmlns:w16sdtdh="http://schemas.microsoft.com/office/word/2020/wordml/sdtdatahash" xmlns:w16se="http://schemas.microsoft.com/office/word/2015/wordml/symex" xmlns:wpg="http://schemas.microsoft.com/office/word/2010/wordprocessingGroup" xmlns:wpi="http://schemas.microsoft.com/office/word/2010/wordprocessingInk" xmlns:wne="http://schemas.microsoft.com/office/word/2006/wordml" xmlns:wps="http://schemas.microsoft.com/office/word/2010/wordprocessingShape" mc:Ignorable="w14 w15 w16se w16cid w16 w16cex w16sdtdh w16du wp14">
+  <w:p>
+    <w:pPr>
+      <w:pStyle w:val="Pieddepage"/>
+      <w:jc w:val="center"/>
+    </w:pPr>
+    <w:r>
+      <w:t xml:space="preserve">FONTANEZ - FROGER - PIERROT – </w:t>
+    </w:r>
+    <w:r>
+      <w:t>Bilan i</w:t>
+    </w:r>
+    <w:r>
+      <w:t>tération 2</w:t>
+    </w:r>
+  </w:p>
+</w:ftr>
+</file>
+
+<file path=word/footnotes.xml><?xml version="1.0" encoding="utf-8"?>
+<w:footnotes xmlns:wpc="http://schemas.microsoft.com/office/word/2010/wordprocessingCanvas" xmlns:cx="http://schemas.microsoft.com/office/drawing/2014/chartex" xmlns:cx1="http://schemas.microsoft.com/office/drawing/2015/9/8/chartex" xmlns:cx2="http://schemas.microsoft.com/office/drawing/2015/10/21/chartex" xmlns:cx3="http://schemas.microsoft.com/office/drawing/2016/5/9/chartex" xmlns:cx4="http://schemas.microsoft.com/office/drawing/2016/5/10/chartex" xmlns:cx5="http://schemas.microsoft.com/office/drawing/2016/5/11/chartex" xmlns:cx6="http://schemas.microsoft.com/office/drawing/2016/5/12/chartex" xmlns:cx7="http://schemas.microsoft.com/office/drawing/2016/5/13/chartex" xmlns:cx8="http://schemas.microsoft.com/office/drawing/2016/5/14/chartex" xmlns:mc="http://schemas.openxmlformats.org/markup-compatibility/2006" xmlns:aink="http://schemas.microsoft.com/office/drawing/2016/ink" xmlns:am3d="http://schemas.microsoft.com/office/drawing/2017/model3d" xmlns:o="urn:schemas-microsoft-com:office:office" xmlns:oel="http://schemas.microsoft.com/office/2019/extlst" xmlns:r="http://schemas.openxmlformats.org/officeDocument/2006/relationships" xmlns:m="http://schemas.openxmlformats.org/officeDocument/2006/math" xmlns:v="urn:schemas-microsoft-com:vml" xmlns:wp14="http://schemas.microsoft.com/office/word/2010/wordprocessingDrawing" xmlns:wp="http://schemas.openxmlformats.org/drawingml/2006/wordprocessingDrawing" xmlns:w10="urn:schemas-microsoft-com:office:word" xmlns:w="http://schemas.openxmlformats.org/wordprocessingml/2006/main" xmlns:w14="http://schemas.microsoft.com/office/word/2010/wordml" xmlns:w15="http://schemas.microsoft.com/office/word/2012/wordml" xmlns:w16cex="http://schemas.microsoft.com/office/word/2018/wordml/cex" xmlns:w16cid="http://schemas.microsoft.com/office/word/2016/wordml/cid" xmlns:w16="http://schemas.microsoft.com/office/word/2018/wordml" xmlns:w16du="http://schemas.microsoft.com/office/word/2023/wordml/word16du" xmlns:w16sdtdh="http://schemas.microsoft.com/office/word/2020/wordml/sdtdatahash" xmlns:w16se="http://schemas.microsoft.com/office/word/2015/wordml/symex" xmlns:wpg="http://schemas.microsoft.com/office/word/2010/wordprocessingGroup" xmlns:wpi="http://schemas.microsoft.com/office/word/2010/wordprocessingInk" xmlns:wne="http://schemas.microsoft.com/office/word/2006/wordml" xmlns:wps="http://schemas.microsoft.com/office/word/2010/wordprocessingShape" mc:Ignorable="w14 w15 w16se w16cid w16 w16cex w16sdtdh w16du wp14">
+  <w:footnote w:type="separator" w:id="-1">
+    <w:p>
+      <w:pPr>
+        <w:spacing w:after="0" w:line="240" w:lineRule="auto"/>
+      </w:pPr>
+      <w:r>
+        <w:separator/>
+      </w:r>
+    </w:p>
+  </w:footnote>
+  <w:footnote w:type="continuationSeparator" w:id="0">
+    <w:p>
+      <w:pPr>
+        <w:spacing w:after="0" w:line="240" w:lineRule="auto"/>
+      </w:pPr>
+      <w:r>
+        <w:continuationSeparator/>
+      </w:r>
+    </w:p>
+  </w:footnote>
+</w:footnotes>
+</file>
+
 <file path=word/numbering.xml><?xml version="1.0" encoding="utf-8"?>
 <w:numbering xmlns:wpc="http://schemas.microsoft.com/office/word/2010/wordprocessingCanvas" xmlns:cx="http://schemas.microsoft.com/office/drawing/2014/chartex" xmlns:cx1="http://schemas.microsoft.com/office/drawing/2015/9/8/chartex" xmlns:cx2="http://schemas.microsoft.com/office/drawing/2015/10/21/chartex" xmlns:cx3="http://schemas.microsoft.com/office/drawing/2016/5/9/chartex" xmlns:cx4="http://schemas.microsoft.com/office/drawing/2016/5/10/chartex" xmlns:cx5="http://schemas.microsoft.com/office/drawing/2016/5/11/chartex" xmlns:cx6="http://schemas.microsoft.com/office/drawing/2016/5/12/chartex" xmlns:cx7="http://schemas.microsoft.com/office/drawing/2016/5/13/chartex" xmlns:cx8="http://schemas.microsoft.com/office/drawing/2016/5/14/chartex" xmlns:mc="http://schemas.openxmlformats.org/markup-compatibility/2006" xmlns:aink="http://schemas.microsoft.com/office/drawing/2016/ink" xmlns:am3d="http://schemas.microsoft.com/office/drawing/2017/model3d" xmlns:o="urn:schemas-microsoft-com:office:office" xmlns:oel="http://schemas.microsoft.com/office/2019/extlst" xmlns:r="http://schemas.openxmlformats.org/officeDocument/2006/relationships" xmlns:m="http://schemas.openxmlformats.org/officeDocument/2006/math" xmlns:v="urn:schemas-microsoft-com:vml" xmlns:wp14="http://schemas.microsoft.com/office/word/2010/wordprocessingDrawing" xmlns:wp="http://schemas.openxmlformats.org/drawingml/2006/wordprocessingDrawing" xmlns:w10="urn:schemas-microsoft-com:office:word" xmlns:w="http://schemas.openxmlformats.org/wordprocessingml/2006/main" xmlns:w14="http://schemas.microsoft.com/office/word/2010/wordml" xmlns:w15="http://schemas.microsoft.com/office/word/2012/wordml" xmlns:w16cex="http://schemas.microsoft.com/office/word/2018/wordml/cex" xmlns:w16cid="http://schemas.microsoft.com/office/word/2016/wordml/cid" xmlns:w16="http://schemas.microsoft.com/office/word/2018/wordml" xmlns:w16du="http://schemas.microsoft.com/office/word/2023/wordml/word16du" xmlns:w16sdtdh="http://schemas.microsoft.com/office/word/2020/wordml/sdtdatahash" xmlns:w16se="http://schemas.microsoft.com/office/word/2015/wordml/symex" xmlns:wpg="http://schemas.microsoft.com/office/word/2010/wordprocessingGroup" xmlns:wpi="http://schemas.microsoft.com/office/word/2010/wordprocessingInk" xmlns:wne="http://schemas.microsoft.com/office/word/2006/wordml" xmlns:wps="http://schemas.microsoft.com/office/word/2010/wordprocessingShape" mc:Ignorable="w14 w15 w16se w16cid w16 w16cex w16sdtdh w16du wp14">
   <w:abstractNum w:abstractNumId="0" w15:restartNumberingAfterBreak="0">
+    <w:nsid w:val="020111BB"/>
+    <w:multiLevelType w:val="hybridMultilevel"/>
+    <w:tmpl w:val="CE70579C"/>
+    <w:lvl w:ilvl="0" w:tplc="DA488B62">
+      <w:numFmt w:val="bullet"/>
+      <w:lvlText w:val="-"/>
+      <w:lvlJc w:val="left"/>
+      <w:pPr>
+        <w:ind w:left="720" w:hanging="360"/>
+      </w:pPr>
+      <w:rPr>
+        <w:rFonts w:ascii="Aptos" w:eastAsiaTheme="minorHAnsi" w:hAnsi="Aptos" w:cstheme="minorBidi" w:hint="default"/>
+      </w:rPr>
+    </w:lvl>
+    <w:lvl w:ilvl="1" w:tplc="040C0003" w:tentative="1">
+      <w:start w:val="1"/>
+      <w:numFmt w:val="bullet"/>
+      <w:lvlText w:val="o"/>
+      <w:lvlJc w:val="left"/>
+      <w:pPr>
+        <w:ind w:left="1440" w:hanging="360"/>
+      </w:pPr>
+      <w:rPr>
+        <w:rFonts w:ascii="Courier New" w:hAnsi="Courier New" w:cs="Courier New" w:hint="default"/>
+      </w:rPr>
+    </w:lvl>
+    <w:lvl w:ilvl="2" w:tplc="040C0005" w:tentative="1">
+      <w:start w:val="1"/>
+      <w:numFmt w:val="bullet"/>
+      <w:lvlText w:val=""/>
+      <w:lvlJc w:val="left"/>
+      <w:pPr>
+        <w:ind w:left="2160" w:hanging="360"/>
+      </w:pPr>
+      <w:rPr>
+        <w:rFonts w:ascii="Wingdings" w:hAnsi="Wingdings" w:hint="default"/>
+      </w:rPr>
+    </w:lvl>
+    <w:lvl w:ilvl="3" w:tplc="040C0001" w:tentative="1">
+      <w:start w:val="1"/>
+      <w:numFmt w:val="bullet"/>
+      <w:lvlText w:val=""/>
+      <w:lvlJc w:val="left"/>
+      <w:pPr>
+        <w:ind w:left="2880" w:hanging="360"/>
+      </w:pPr>
+      <w:rPr>
+        <w:rFonts w:ascii="Symbol" w:hAnsi="Symbol" w:hint="default"/>
+      </w:rPr>
+    </w:lvl>
+    <w:lvl w:ilvl="4" w:tplc="040C0003" w:tentative="1">
+      <w:start w:val="1"/>
+      <w:numFmt w:val="bullet"/>
+      <w:lvlText w:val="o"/>
+      <w:lvlJc w:val="left"/>
+      <w:pPr>
+        <w:ind w:left="3600" w:hanging="360"/>
+      </w:pPr>
+      <w:rPr>
+        <w:rFonts w:ascii="Courier New" w:hAnsi="Courier New" w:cs="Courier New" w:hint="default"/>
+      </w:rPr>
+    </w:lvl>
+    <w:lvl w:ilvl="5" w:tplc="040C0005" w:tentative="1">
+      <w:start w:val="1"/>
+      <w:numFmt w:val="bullet"/>
+      <w:lvlText w:val=""/>
+      <w:lvlJc w:val="left"/>
+      <w:pPr>
+        <w:ind w:left="4320" w:hanging="360"/>
+      </w:pPr>
+      <w:rPr>
+        <w:rFonts w:ascii="Wingdings" w:hAnsi="Wingdings" w:hint="default"/>
+      </w:rPr>
+    </w:lvl>
+    <w:lvl w:ilvl="6" w:tplc="040C0001" w:tentative="1">
+      <w:start w:val="1"/>
+      <w:numFmt w:val="bullet"/>
+      <w:lvlText w:val=""/>
+      <w:lvlJc w:val="left"/>
+      <w:pPr>
+        <w:ind w:left="5040" w:hanging="360"/>
+      </w:pPr>
+      <w:rPr>
+        <w:rFonts w:ascii="Symbol" w:hAnsi="Symbol" w:hint="default"/>
+      </w:rPr>
+    </w:lvl>
+    <w:lvl w:ilvl="7" w:tplc="040C0003" w:tentative="1">
+      <w:start w:val="1"/>
+      <w:numFmt w:val="bullet"/>
+      <w:lvlText w:val="o"/>
+      <w:lvlJc w:val="left"/>
+      <w:pPr>
+        <w:ind w:left="5760" w:hanging="360"/>
+      </w:pPr>
+      <w:rPr>
+        <w:rFonts w:ascii="Courier New" w:hAnsi="Courier New" w:cs="Courier New" w:hint="default"/>
+      </w:rPr>
+    </w:lvl>
+    <w:lvl w:ilvl="8" w:tplc="040C0005" w:tentative="1">
+      <w:start w:val="1"/>
+      <w:numFmt w:val="bullet"/>
+      <w:lvlText w:val=""/>
+      <w:lvlJc w:val="left"/>
+      <w:pPr>
+        <w:ind w:left="6480" w:hanging="360"/>
+      </w:pPr>
+      <w:rPr>
+        <w:rFonts w:ascii="Wingdings" w:hAnsi="Wingdings" w:hint="default"/>
+      </w:rPr>
+    </w:lvl>
+  </w:abstractNum>
+  <w:abstractNum w:abstractNumId="1" w15:restartNumberingAfterBreak="0">
     <w:nsid w:val="0D7D1E92"/>
     <w:multiLevelType w:val="hybridMultilevel"/>
     <w:tmpl w:val="B4D6EE52"/>
@@ -293,7 +805,7 @@
       </w:rPr>
     </w:lvl>
   </w:abstractNum>
-  <w:abstractNum w:abstractNumId="1" w15:restartNumberingAfterBreak="0">
+  <w:abstractNum w:abstractNumId="2" w15:restartNumberingAfterBreak="0">
     <w:nsid w:val="132D689B"/>
     <w:multiLevelType w:val="hybridMultilevel"/>
     <w:tmpl w:val="C36213DC"/>
@@ -405,7 +917,7 @@
       </w:rPr>
     </w:lvl>
   </w:abstractNum>
-  <w:abstractNum w:abstractNumId="2" w15:restartNumberingAfterBreak="0">
+  <w:abstractNum w:abstractNumId="3" w15:restartNumberingAfterBreak="0">
     <w:nsid w:val="1A0206A8"/>
     <w:multiLevelType w:val="hybridMultilevel"/>
     <w:tmpl w:val="22EAE118"/>
@@ -517,7 +1029,7 @@
       </w:rPr>
     </w:lvl>
   </w:abstractNum>
-  <w:abstractNum w:abstractNumId="3" w15:restartNumberingAfterBreak="0">
+  <w:abstractNum w:abstractNumId="4" w15:restartNumberingAfterBreak="0">
     <w:nsid w:val="33A90D99"/>
     <w:multiLevelType w:val="hybridMultilevel"/>
     <w:tmpl w:val="2F1482FE"/>
@@ -629,17 +1141,135 @@
       </w:rPr>
     </w:lvl>
   </w:abstractNum>
+  <w:abstractNum w:abstractNumId="5" w15:restartNumberingAfterBreak="0">
+    <w:nsid w:val="61DA28C2"/>
+    <w:multiLevelType w:val="hybridMultilevel"/>
+    <w:tmpl w:val="D08294E4"/>
+    <w:lvl w:ilvl="0" w:tplc="B9F2070C">
+      <w:numFmt w:val="bullet"/>
+      <w:lvlText w:val="-"/>
+      <w:lvlJc w:val="left"/>
+      <w:pPr>
+        <w:ind w:left="1068" w:hanging="360"/>
+      </w:pPr>
+      <w:rPr>
+        <w:rFonts w:ascii="Aptos" w:eastAsiaTheme="minorHAnsi" w:hAnsi="Aptos" w:cstheme="minorBidi" w:hint="default"/>
+      </w:rPr>
+    </w:lvl>
+    <w:lvl w:ilvl="1" w:tplc="040C0003" w:tentative="1">
+      <w:start w:val="1"/>
+      <w:numFmt w:val="bullet"/>
+      <w:lvlText w:val="o"/>
+      <w:lvlJc w:val="left"/>
+      <w:pPr>
+        <w:ind w:left="1788" w:hanging="360"/>
+      </w:pPr>
+      <w:rPr>
+        <w:rFonts w:ascii="Courier New" w:hAnsi="Courier New" w:cs="Courier New" w:hint="default"/>
+      </w:rPr>
+    </w:lvl>
+    <w:lvl w:ilvl="2" w:tplc="040C0005" w:tentative="1">
+      <w:start w:val="1"/>
+      <w:numFmt w:val="bullet"/>
+      <w:lvlText w:val=""/>
+      <w:lvlJc w:val="left"/>
+      <w:pPr>
+        <w:ind w:left="2508" w:hanging="360"/>
+      </w:pPr>
+      <w:rPr>
+        <w:rFonts w:ascii="Wingdings" w:hAnsi="Wingdings" w:hint="default"/>
+      </w:rPr>
+    </w:lvl>
+    <w:lvl w:ilvl="3" w:tplc="040C0001" w:tentative="1">
+      <w:start w:val="1"/>
+      <w:numFmt w:val="bullet"/>
+      <w:lvlText w:val=""/>
+      <w:lvlJc w:val="left"/>
+      <w:pPr>
+        <w:ind w:left="3228" w:hanging="360"/>
+      </w:pPr>
+      <w:rPr>
+        <w:rFonts w:ascii="Symbol" w:hAnsi="Symbol" w:hint="default"/>
+      </w:rPr>
+    </w:lvl>
+    <w:lvl w:ilvl="4" w:tplc="040C0003" w:tentative="1">
+      <w:start w:val="1"/>
+      <w:numFmt w:val="bullet"/>
+      <w:lvlText w:val="o"/>
+      <w:lvlJc w:val="left"/>
+      <w:pPr>
+        <w:ind w:left="3948" w:hanging="360"/>
+      </w:pPr>
+      <w:rPr>
+        <w:rFonts w:ascii="Courier New" w:hAnsi="Courier New" w:cs="Courier New" w:hint="default"/>
+      </w:rPr>
+    </w:lvl>
+    <w:lvl w:ilvl="5" w:tplc="040C0005" w:tentative="1">
+      <w:start w:val="1"/>
+      <w:numFmt w:val="bullet"/>
+      <w:lvlText w:val=""/>
+      <w:lvlJc w:val="left"/>
+      <w:pPr>
+        <w:ind w:left="4668" w:hanging="360"/>
+      </w:pPr>
+      <w:rPr>
+        <w:rFonts w:ascii="Wingdings" w:hAnsi="Wingdings" w:hint="default"/>
+      </w:rPr>
+    </w:lvl>
+    <w:lvl w:ilvl="6" w:tplc="040C0001" w:tentative="1">
+      <w:start w:val="1"/>
+      <w:numFmt w:val="bullet"/>
+      <w:lvlText w:val=""/>
+      <w:lvlJc w:val="left"/>
+      <w:pPr>
+        <w:ind w:left="5388" w:hanging="360"/>
+      </w:pPr>
+      <w:rPr>
+        <w:rFonts w:ascii="Symbol" w:hAnsi="Symbol" w:hint="default"/>
+      </w:rPr>
+    </w:lvl>
+    <w:lvl w:ilvl="7" w:tplc="040C0003" w:tentative="1">
+      <w:start w:val="1"/>
+      <w:numFmt w:val="bullet"/>
+      <w:lvlText w:val="o"/>
+      <w:lvlJc w:val="left"/>
+      <w:pPr>
+        <w:ind w:left="6108" w:hanging="360"/>
+      </w:pPr>
+      <w:rPr>
+        <w:rFonts w:ascii="Courier New" w:hAnsi="Courier New" w:cs="Courier New" w:hint="default"/>
+      </w:rPr>
+    </w:lvl>
+    <w:lvl w:ilvl="8" w:tplc="040C0005" w:tentative="1">
+      <w:start w:val="1"/>
+      <w:numFmt w:val="bullet"/>
+      <w:lvlText w:val=""/>
+      <w:lvlJc w:val="left"/>
+      <w:pPr>
+        <w:ind w:left="6828" w:hanging="360"/>
+      </w:pPr>
+      <w:rPr>
+        <w:rFonts w:ascii="Wingdings" w:hAnsi="Wingdings" w:hint="default"/>
+      </w:rPr>
+    </w:lvl>
+  </w:abstractNum>
   <w:num w:numId="1" w16cid:durableId="144201010">
-    <w:abstractNumId w:val="0"/>
+    <w:abstractNumId w:val="1"/>
   </w:num>
   <w:num w:numId="2" w16cid:durableId="1883320404">
+    <w:abstractNumId w:val="3"/>
+  </w:num>
+  <w:num w:numId="3" w16cid:durableId="791635404">
+    <w:abstractNumId w:val="4"/>
+  </w:num>
+  <w:num w:numId="4" w16cid:durableId="829447332">
     <w:abstractNumId w:val="2"/>
   </w:num>
-  <w:num w:numId="3" w16cid:durableId="791635404">
-    <w:abstractNumId w:val="3"/>
+  <w:num w:numId="5" w16cid:durableId="1053457481">
+    <w:abstractNumId w:val="5"/>
   </w:num>
-  <w:num w:numId="4" w16cid:durableId="829447332">
-    <w:abstractNumId w:val="1"/>
+  <w:num w:numId="6" w16cid:durableId="2022464500">
+    <w:abstractNumId w:val="0"/>
   </w:num>
 </w:numbering>
 </file>
@@ -1568,6 +2198,50 @@
       <w:spacing w:after="0" w:line="240" w:lineRule="auto"/>
     </w:pPr>
   </w:style>
+  <w:style w:type="paragraph" w:styleId="En-tte">
+    <w:name w:val="header"/>
+    <w:basedOn w:val="Normal"/>
+    <w:link w:val="En-tteCar"/>
+    <w:uiPriority w:val="99"/>
+    <w:unhideWhenUsed/>
+    <w:rsid w:val="00BC2F3A"/>
+    <w:pPr>
+      <w:tabs>
+        <w:tab w:val="center" w:pos="4536"/>
+        <w:tab w:val="right" w:pos="9072"/>
+      </w:tabs>
+      <w:spacing w:after="0" w:line="240" w:lineRule="auto"/>
+    </w:pPr>
+  </w:style>
+  <w:style w:type="character" w:customStyle="1" w:styleId="En-tteCar">
+    <w:name w:val="En-tête Car"/>
+    <w:basedOn w:val="Policepardfaut"/>
+    <w:link w:val="En-tte"/>
+    <w:uiPriority w:val="99"/>
+    <w:rsid w:val="00BC2F3A"/>
+  </w:style>
+  <w:style w:type="paragraph" w:styleId="Pieddepage">
+    <w:name w:val="footer"/>
+    <w:basedOn w:val="Normal"/>
+    <w:link w:val="PieddepageCar"/>
+    <w:uiPriority w:val="99"/>
+    <w:unhideWhenUsed/>
+    <w:rsid w:val="00BC2F3A"/>
+    <w:pPr>
+      <w:tabs>
+        <w:tab w:val="center" w:pos="4536"/>
+        <w:tab w:val="right" w:pos="9072"/>
+      </w:tabs>
+      <w:spacing w:after="0" w:line="240" w:lineRule="auto"/>
+    </w:pPr>
+  </w:style>
+  <w:style w:type="character" w:customStyle="1" w:styleId="PieddepageCar">
+    <w:name w:val="Pied de page Car"/>
+    <w:basedOn w:val="Policepardfaut"/>
+    <w:link w:val="Pieddepage"/>
+    <w:uiPriority w:val="99"/>
+    <w:rsid w:val="00BC2F3A"/>
+  </w:style>
 </w:styles>
 </file>
 

</xml_diff>

<commit_message>
DOCUMENTS : ajout du diaporama de la soutenance et modification mineures du bilan
</commit_message>
<xml_diff>
--- a/Documents/Iteration2/bilan.docx
+++ b/Documents/Iteration2/bilan.docx
@@ -418,12 +418,17 @@
         <w:t xml:space="preserve"> (caméra et simulateur)</w:t>
       </w:r>
     </w:p>
-    <w:p/>
+    <w:p>
+      <w:r>
+        <w:br w:type="page"/>
+      </w:r>
+    </w:p>
     <w:p>
       <w:r>
         <w:rPr>
           <w:rStyle w:val="Titre2Car"/>
         </w:rPr>
+        <w:lastRenderedPageBreak/>
         <w:t>Bugs connus :</w:t>
       </w:r>
     </w:p>
@@ -443,8 +448,20 @@
       </w:r>
     </w:p>
     <w:p>
-      <w:r>
-        <w:lastRenderedPageBreak/>
+      <w:pPr>
+        <w:pStyle w:val="Paragraphedeliste"/>
+        <w:numPr>
+          <w:ilvl w:val="0"/>
+          <w:numId w:val="6"/>
+        </w:numPr>
+      </w:pPr>
+      <w:r>
+        <w:t>Moteurs inversés lors de la rotation du robot dans le simulateur</w:t>
+      </w:r>
+    </w:p>
+    <w:p/>
+    <w:p>
+      <w:r>
         <w:t>Les choix faits sont bien conformes à l'étude préalable</w:t>
       </w:r>
       <w:r>

</xml_diff>